<commit_message>
wine data classification first commit
</commit_message>
<xml_diff>
--- a/Wine Recognition Classification_document.docx
+++ b/Wine Recognition Classification_document.docx
@@ -106,14 +106,7 @@
                     <w:sz w:val="40"/>
                     <w:szCs w:val="40"/>
                   </w:rPr>
-                  <w:t>NAMES: SIMEONETTE M.V ZUMENU</w:t>
-                </w:r>
-                <w:r>
-                  <w:rPr>
-                    <w:sz w:val="40"/>
-                    <w:szCs w:val="40"/>
-                  </w:rPr>
-                  <w:t xml:space="preserve">             ID NO: 27791</w:t>
+                  <w:t>NAMES: JOYCE THOMAS   ID NO: 27792</w:t>
                 </w:r>
               </w:sdtContent>
             </w:sdt>
@@ -123,20 +116,6 @@
               <w:tabs>
                 <w:tab w:val="left" w:pos="1740"/>
               </w:tabs>
-              <w:jc w:val="center"/>
-              <w:rPr>
-                <w:sz w:val="40"/>
-                <w:szCs w:val="40"/>
-                <w:lang w:eastAsia="ja-JP"/>
-              </w:rPr>
-            </w:pPr>
-          </w:p>
-          <w:p>
-            <w:pPr>
-              <w:tabs>
-                <w:tab w:val="left" w:pos="1740"/>
-              </w:tabs>
-              <w:jc w:val="center"/>
               <w:rPr>
                 <w:sz w:val="40"/>
                 <w:szCs w:val="40"/>
@@ -149,15 +128,7 @@
                 <w:szCs w:val="40"/>
                 <w:lang w:eastAsia="ja-JP"/>
               </w:rPr>
-              <w:t>FATMATU BINTU VALICIOUS KAMARA</w:t>
-            </w:r>
-            <w:r>
-              <w:rPr>
-                <w:sz w:val="40"/>
-                <w:szCs w:val="40"/>
-                <w:lang w:eastAsia="ja-JP"/>
-              </w:rPr>
-              <w:t xml:space="preserve">   ID NO: 28040</w:t>
+              <w:t xml:space="preserve">                                         MARIE JUANA  ID NO: 27875</w:t>
             </w:r>
           </w:p>
           <w:p>
@@ -165,20 +136,6 @@
               <w:tabs>
                 <w:tab w:val="left" w:pos="1740"/>
               </w:tabs>
-              <w:jc w:val="center"/>
-              <w:rPr>
-                <w:sz w:val="40"/>
-                <w:szCs w:val="40"/>
-                <w:lang w:eastAsia="ja-JP"/>
-              </w:rPr>
-            </w:pPr>
-          </w:p>
-          <w:p>
-            <w:pPr>
-              <w:tabs>
-                <w:tab w:val="left" w:pos="1740"/>
-              </w:tabs>
-              <w:jc w:val="center"/>
               <w:rPr>
                 <w:sz w:val="40"/>
                 <w:szCs w:val="40"/>
@@ -191,7 +148,7 @@
                 <w:szCs w:val="40"/>
                 <w:lang w:eastAsia="ja-JP"/>
               </w:rPr>
-              <w:t>AGNESS PRINCESS KPAKA  ID NO: 27845</w:t>
+              <w:t xml:space="preserve">                                          HABIBATU SOWE  ID NO: 27774</w:t>
             </w:r>
             <w:bookmarkStart w:id="0" w:name="_GoBack"/>
             <w:bookmarkEnd w:id="0"/>
@@ -316,7 +273,6 @@
                 <w:sz w:val="40"/>
                 <w:szCs w:val="28"/>
               </w:rPr>
-              <w:lastRenderedPageBreak/>
               <w:t>YEAR: FOUR (4)</w:t>
             </w:r>
           </w:p>
@@ -5381,8 +5337,8 @@
   </w:compat>
   <w:rsids>
     <w:rsidRoot w:val="00140FB2"/>
+    <w:rsid w:val="000D3896"/>
     <w:rsid w:val="00140FB2"/>
-    <w:rsid w:val="00EC714D"/>
   </w:rsids>
   <m:mathPr>
     <m:mathFont m:val="Cambria Math"/>

</xml_diff>